<commit_message>
updated java tech deployment file
</commit_message>
<xml_diff>
--- a/java-tech-test-feaure-devsecops-deploy.docx
+++ b/java-tech-test-feaure-devsecops-deploy.docx
@@ -391,8 +391,6 @@
           </wp:inline>
         </w:drawing>
       </w:r>
-      <w:bookmarkStart w:id="0" w:name="_GoBack"/>
-      <w:bookmarkEnd w:id="0"/>
     </w:p>
     <w:p>
       <w:pPr>
@@ -1994,13 +1992,7 @@
         <w:t xml:space="preserve">       </w:t>
       </w:r>
       <w:r>
-        <w:t xml:space="preserve">****CODE </w:t>
-      </w:r>
-      <w:r>
-        <w:t>END</w:t>
-      </w:r>
-      <w:r>
-        <w:t xml:space="preserve"> ****</w:t>
+        <w:t>****CODE END ****</w:t>
       </w:r>
     </w:p>
     <w:p>
@@ -2101,6 +2093,2801 @@
           </wp:inline>
         </w:drawing>
       </w:r>
+    </w:p>
+    <w:p>
+      <w:pPr>
+        <w:pStyle w:val="ListParagraph"/>
+        <w:ind w:left="-360"/>
+        <w:rPr>
+          <w:b/>
+        </w:rPr>
+      </w:pPr>
+    </w:p>
+    <w:p>
+      <w:pPr>
+        <w:pStyle w:val="ListParagraph"/>
+        <w:ind w:left="-360"/>
+        <w:rPr>
+          <w:b/>
+        </w:rPr>
+      </w:pPr>
+      <w:r>
+        <w:rPr>
+          <w:b/>
+        </w:rPr>
+        <w:t xml:space="preserve">I have also deployed this application on my </w:t>
+      </w:r>
+      <w:proofErr w:type="spellStart"/>
+      <w:r>
+        <w:rPr>
+          <w:b/>
+        </w:rPr>
+        <w:t>kubernetes</w:t>
+      </w:r>
+      <w:proofErr w:type="spellEnd"/>
+      <w:r>
+        <w:rPr>
+          <w:b/>
+        </w:rPr>
+        <w:t xml:space="preserve"> </w:t>
+      </w:r>
+      <w:proofErr w:type="gramStart"/>
+      <w:r>
+        <w:rPr>
+          <w:b/>
+        </w:rPr>
+        <w:t>cluster(</w:t>
+      </w:r>
+      <w:proofErr w:type="gramEnd"/>
+      <w:r>
+        <w:rPr>
+          <w:b/>
+        </w:rPr>
+        <w:t>open source) which I configured in a server on my personal account.</w:t>
+      </w:r>
+    </w:p>
+    <w:p>
+      <w:pPr>
+        <w:pStyle w:val="ListParagraph"/>
+        <w:ind w:left="-360"/>
+        <w:rPr>
+          <w:b/>
+        </w:rPr>
+      </w:pPr>
+    </w:p>
+    <w:p>
+      <w:pPr>
+        <w:pStyle w:val="ListParagraph"/>
+        <w:ind w:left="-360"/>
+        <w:rPr>
+          <w:b/>
+        </w:rPr>
+      </w:pPr>
+      <w:r>
+        <w:rPr>
+          <w:b/>
+        </w:rPr>
+        <w:t># 1. Deployment YAML file</w:t>
+      </w:r>
+    </w:p>
+    <w:p>
+      <w:pPr>
+        <w:pStyle w:val="ListParagraph"/>
+        <w:ind w:left="-360"/>
+        <w:rPr>
+          <w:b/>
+        </w:rPr>
+      </w:pPr>
+      <w:r>
+        <w:rPr>
+          <w:b/>
+        </w:rPr>
+        <w:t xml:space="preserve"># </w:t>
+      </w:r>
+      <w:proofErr w:type="spellStart"/>
+      <w:r>
+        <w:rPr>
+          <w:b/>
+        </w:rPr>
+        <w:t>tddsupermarket-deploy</w:t>
+      </w:r>
+      <w:r>
+        <w:rPr>
+          <w:b/>
+        </w:rPr>
+        <w:t>.yaml</w:t>
+      </w:r>
+      <w:proofErr w:type="spellEnd"/>
+    </w:p>
+    <w:p>
+      <w:pPr>
+        <w:pStyle w:val="ListParagraph"/>
+        <w:ind w:left="-360"/>
+        <w:rPr>
+          <w:b/>
+        </w:rPr>
+      </w:pPr>
+      <w:proofErr w:type="spellStart"/>
+      <w:proofErr w:type="gramStart"/>
+      <w:r>
+        <w:rPr>
+          <w:b/>
+        </w:rPr>
+        <w:t>apiVersion</w:t>
+      </w:r>
+      <w:proofErr w:type="spellEnd"/>
+      <w:proofErr w:type="gramEnd"/>
+      <w:r>
+        <w:rPr>
+          <w:b/>
+        </w:rPr>
+        <w:t>: apps/</w:t>
+      </w:r>
+      <w:r>
+        <w:rPr>
+          <w:b/>
+        </w:rPr>
+        <w:t>v1</w:t>
+      </w:r>
+    </w:p>
+    <w:p>
+      <w:pPr>
+        <w:pStyle w:val="ListParagraph"/>
+        <w:ind w:left="-360"/>
+        <w:rPr>
+          <w:b/>
+        </w:rPr>
+      </w:pPr>
+      <w:proofErr w:type="gramStart"/>
+      <w:r>
+        <w:rPr>
+          <w:b/>
+        </w:rPr>
+        <w:t>kind</w:t>
+      </w:r>
+      <w:proofErr w:type="gramEnd"/>
+      <w:r>
+        <w:rPr>
+          <w:b/>
+        </w:rPr>
+        <w:t>: Deployment</w:t>
+      </w:r>
+    </w:p>
+    <w:p>
+      <w:pPr>
+        <w:pStyle w:val="ListParagraph"/>
+        <w:ind w:left="-360"/>
+        <w:rPr>
+          <w:b/>
+        </w:rPr>
+      </w:pPr>
+      <w:proofErr w:type="gramStart"/>
+      <w:r>
+        <w:rPr>
+          <w:b/>
+        </w:rPr>
+        <w:t>metadata</w:t>
+      </w:r>
+      <w:proofErr w:type="gramEnd"/>
+      <w:r>
+        <w:rPr>
+          <w:b/>
+        </w:rPr>
+        <w:t>:</w:t>
+      </w:r>
+    </w:p>
+    <w:p>
+      <w:pPr>
+        <w:pStyle w:val="ListParagraph"/>
+        <w:ind w:left="-360"/>
+        <w:rPr>
+          <w:b/>
+        </w:rPr>
+      </w:pPr>
+      <w:r>
+        <w:rPr>
+          <w:b/>
+        </w:rPr>
+        <w:t xml:space="preserve">  </w:t>
+      </w:r>
+      <w:proofErr w:type="gramStart"/>
+      <w:r>
+        <w:rPr>
+          <w:b/>
+        </w:rPr>
+        <w:t>name</w:t>
+      </w:r>
+      <w:proofErr w:type="gramEnd"/>
+      <w:r>
+        <w:rPr>
+          <w:b/>
+        </w:rPr>
+        <w:t xml:space="preserve">: </w:t>
+      </w:r>
+      <w:proofErr w:type="spellStart"/>
+      <w:r>
+        <w:rPr>
+          <w:b/>
+        </w:rPr>
+        <w:t>tddsupermarket</w:t>
+      </w:r>
+      <w:proofErr w:type="spellEnd"/>
+      <w:r>
+        <w:rPr>
+          <w:b/>
+        </w:rPr>
+        <w:t>-deploy</w:t>
+      </w:r>
+    </w:p>
+    <w:p>
+      <w:pPr>
+        <w:pStyle w:val="ListParagraph"/>
+        <w:ind w:left="-360"/>
+        <w:rPr>
+          <w:b/>
+        </w:rPr>
+      </w:pPr>
+      <w:r>
+        <w:rPr>
+          <w:b/>
+        </w:rPr>
+        <w:t xml:space="preserve">  </w:t>
+      </w:r>
+      <w:proofErr w:type="gramStart"/>
+      <w:r>
+        <w:rPr>
+          <w:b/>
+        </w:rPr>
+        <w:t>labels</w:t>
+      </w:r>
+      <w:proofErr w:type="gramEnd"/>
+      <w:r>
+        <w:rPr>
+          <w:b/>
+        </w:rPr>
+        <w:t>:</w:t>
+      </w:r>
+    </w:p>
+    <w:p>
+      <w:pPr>
+        <w:pStyle w:val="ListParagraph"/>
+        <w:ind w:left="-360"/>
+        <w:rPr>
+          <w:b/>
+        </w:rPr>
+      </w:pPr>
+      <w:r>
+        <w:rPr>
+          <w:b/>
+        </w:rPr>
+        <w:t xml:space="preserve">    </w:t>
+      </w:r>
+      <w:proofErr w:type="gramStart"/>
+      <w:r>
+        <w:rPr>
+          <w:b/>
+        </w:rPr>
+        <w:t>app</w:t>
+      </w:r>
+      <w:proofErr w:type="gramEnd"/>
+      <w:r>
+        <w:rPr>
+          <w:b/>
+        </w:rPr>
+        <w:t xml:space="preserve">: </w:t>
+      </w:r>
+      <w:proofErr w:type="spellStart"/>
+      <w:r>
+        <w:rPr>
+          <w:b/>
+        </w:rPr>
+        <w:t>tddsupermarket</w:t>
+      </w:r>
+      <w:proofErr w:type="spellEnd"/>
+    </w:p>
+    <w:p>
+      <w:pPr>
+        <w:pStyle w:val="ListParagraph"/>
+        <w:ind w:left="-360"/>
+        <w:rPr>
+          <w:b/>
+        </w:rPr>
+      </w:pPr>
+      <w:proofErr w:type="gramStart"/>
+      <w:r>
+        <w:rPr>
+          <w:b/>
+        </w:rPr>
+        <w:t>spec</w:t>
+      </w:r>
+      <w:proofErr w:type="gramEnd"/>
+      <w:r>
+        <w:rPr>
+          <w:b/>
+        </w:rPr>
+        <w:t>:</w:t>
+      </w:r>
+    </w:p>
+    <w:p>
+      <w:pPr>
+        <w:pStyle w:val="ListParagraph"/>
+        <w:ind w:left="-360"/>
+        <w:rPr>
+          <w:b/>
+        </w:rPr>
+      </w:pPr>
+      <w:r>
+        <w:rPr>
+          <w:b/>
+        </w:rPr>
+        <w:t xml:space="preserve">  </w:t>
+      </w:r>
+      <w:proofErr w:type="gramStart"/>
+      <w:r>
+        <w:rPr>
+          <w:b/>
+        </w:rPr>
+        <w:t>replicas</w:t>
+      </w:r>
+      <w:proofErr w:type="gramEnd"/>
+      <w:r>
+        <w:rPr>
+          <w:b/>
+        </w:rPr>
+        <w:t>: 3</w:t>
+      </w:r>
+    </w:p>
+    <w:p>
+      <w:pPr>
+        <w:pStyle w:val="ListParagraph"/>
+        <w:ind w:left="-360"/>
+        <w:rPr>
+          <w:b/>
+        </w:rPr>
+      </w:pPr>
+      <w:r>
+        <w:rPr>
+          <w:b/>
+        </w:rPr>
+        <w:t xml:space="preserve">  </w:t>
+      </w:r>
+      <w:proofErr w:type="gramStart"/>
+      <w:r>
+        <w:rPr>
+          <w:b/>
+        </w:rPr>
+        <w:t>template</w:t>
+      </w:r>
+      <w:proofErr w:type="gramEnd"/>
+      <w:r>
+        <w:rPr>
+          <w:b/>
+        </w:rPr>
+        <w:t>:</w:t>
+      </w:r>
+    </w:p>
+    <w:p>
+      <w:pPr>
+        <w:pStyle w:val="ListParagraph"/>
+        <w:ind w:left="-360"/>
+        <w:rPr>
+          <w:b/>
+        </w:rPr>
+      </w:pPr>
+      <w:r>
+        <w:rPr>
+          <w:b/>
+        </w:rPr>
+        <w:t xml:space="preserve">    </w:t>
+      </w:r>
+      <w:proofErr w:type="gramStart"/>
+      <w:r>
+        <w:rPr>
+          <w:b/>
+        </w:rPr>
+        <w:t>metadata</w:t>
+      </w:r>
+      <w:proofErr w:type="gramEnd"/>
+      <w:r>
+        <w:rPr>
+          <w:b/>
+        </w:rPr>
+        <w:t>:</w:t>
+      </w:r>
+    </w:p>
+    <w:p>
+      <w:pPr>
+        <w:pStyle w:val="ListParagraph"/>
+        <w:ind w:left="-360"/>
+        <w:rPr>
+          <w:b/>
+        </w:rPr>
+      </w:pPr>
+      <w:r>
+        <w:rPr>
+          <w:b/>
+        </w:rPr>
+        <w:t xml:space="preserve">      </w:t>
+      </w:r>
+      <w:proofErr w:type="gramStart"/>
+      <w:r>
+        <w:rPr>
+          <w:b/>
+        </w:rPr>
+        <w:t>labels</w:t>
+      </w:r>
+      <w:proofErr w:type="gramEnd"/>
+      <w:r>
+        <w:rPr>
+          <w:b/>
+        </w:rPr>
+        <w:t>:</w:t>
+      </w:r>
+    </w:p>
+    <w:p>
+      <w:pPr>
+        <w:pStyle w:val="ListParagraph"/>
+        <w:ind w:left="-360"/>
+        <w:rPr>
+          <w:b/>
+        </w:rPr>
+      </w:pPr>
+      <w:r>
+        <w:rPr>
+          <w:b/>
+        </w:rPr>
+        <w:t xml:space="preserve">        </w:t>
+      </w:r>
+      <w:proofErr w:type="gramStart"/>
+      <w:r>
+        <w:rPr>
+          <w:b/>
+        </w:rPr>
+        <w:t>app</w:t>
+      </w:r>
+      <w:proofErr w:type="gramEnd"/>
+      <w:r>
+        <w:rPr>
+          <w:b/>
+        </w:rPr>
+        <w:t xml:space="preserve">: </w:t>
+      </w:r>
+      <w:proofErr w:type="spellStart"/>
+      <w:r>
+        <w:rPr>
+          <w:b/>
+        </w:rPr>
+        <w:t>tddsupermarket</w:t>
+      </w:r>
+      <w:proofErr w:type="spellEnd"/>
+    </w:p>
+    <w:p>
+      <w:pPr>
+        <w:pStyle w:val="ListParagraph"/>
+        <w:ind w:left="-360"/>
+        <w:rPr>
+          <w:b/>
+        </w:rPr>
+      </w:pPr>
+      <w:r>
+        <w:rPr>
+          <w:b/>
+        </w:rPr>
+        <w:t xml:space="preserve">    </w:t>
+      </w:r>
+      <w:proofErr w:type="gramStart"/>
+      <w:r>
+        <w:rPr>
+          <w:b/>
+        </w:rPr>
+        <w:t>spec</w:t>
+      </w:r>
+      <w:proofErr w:type="gramEnd"/>
+      <w:r>
+        <w:rPr>
+          <w:b/>
+        </w:rPr>
+        <w:t>:</w:t>
+      </w:r>
+    </w:p>
+    <w:p>
+      <w:pPr>
+        <w:pStyle w:val="ListParagraph"/>
+        <w:ind w:left="-360"/>
+        <w:rPr>
+          <w:b/>
+        </w:rPr>
+      </w:pPr>
+      <w:r>
+        <w:rPr>
+          <w:b/>
+        </w:rPr>
+        <w:t xml:space="preserve">      </w:t>
+      </w:r>
+      <w:proofErr w:type="gramStart"/>
+      <w:r>
+        <w:rPr>
+          <w:b/>
+        </w:rPr>
+        <w:t>containers</w:t>
+      </w:r>
+      <w:proofErr w:type="gramEnd"/>
+      <w:r>
+        <w:rPr>
+          <w:b/>
+        </w:rPr>
+        <w:t>:</w:t>
+      </w:r>
+    </w:p>
+    <w:p>
+      <w:pPr>
+        <w:pStyle w:val="ListParagraph"/>
+        <w:ind w:left="-360"/>
+        <w:rPr>
+          <w:b/>
+        </w:rPr>
+      </w:pPr>
+      <w:r>
+        <w:rPr>
+          <w:b/>
+        </w:rPr>
+        <w:t xml:space="preserve">      - </w:t>
+      </w:r>
+      <w:proofErr w:type="gramStart"/>
+      <w:r>
+        <w:rPr>
+          <w:b/>
+        </w:rPr>
+        <w:t>name</w:t>
+      </w:r>
+      <w:proofErr w:type="gramEnd"/>
+      <w:r>
+        <w:rPr>
+          <w:b/>
+        </w:rPr>
+        <w:t xml:space="preserve">: </w:t>
+      </w:r>
+      <w:proofErr w:type="spellStart"/>
+      <w:r>
+        <w:rPr>
+          <w:b/>
+        </w:rPr>
+        <w:t>tddsupermarket</w:t>
+      </w:r>
+      <w:proofErr w:type="spellEnd"/>
+      <w:r>
+        <w:rPr>
+          <w:b/>
+        </w:rPr>
+        <w:t>-container</w:t>
+      </w:r>
+    </w:p>
+    <w:p>
+      <w:pPr>
+        <w:pStyle w:val="ListParagraph"/>
+        <w:ind w:left="-360"/>
+        <w:rPr>
+          <w:b/>
+        </w:rPr>
+      </w:pPr>
+      <w:r>
+        <w:rPr>
+          <w:b/>
+        </w:rPr>
+        <w:t xml:space="preserve">        </w:t>
+      </w:r>
+      <w:proofErr w:type="gramStart"/>
+      <w:r>
+        <w:rPr>
+          <w:b/>
+        </w:rPr>
+        <w:t>image</w:t>
+      </w:r>
+      <w:proofErr w:type="gramEnd"/>
+      <w:r>
+        <w:rPr>
+          <w:b/>
+        </w:rPr>
+        <w:t xml:space="preserve">: </w:t>
+      </w:r>
+      <w:proofErr w:type="spellStart"/>
+      <w:r>
+        <w:rPr>
+          <w:b/>
+        </w:rPr>
+        <w:t>kotharisaurabh</w:t>
+      </w:r>
+      <w:proofErr w:type="spellEnd"/>
+      <w:r>
+        <w:rPr>
+          <w:b/>
+        </w:rPr>
+        <w:t>/</w:t>
+      </w:r>
+      <w:proofErr w:type="spellStart"/>
+      <w:r>
+        <w:rPr>
+          <w:b/>
+        </w:rPr>
+        <w:t>tddsupermarket</w:t>
+      </w:r>
+      <w:r>
+        <w:rPr>
+          <w:b/>
+        </w:rPr>
+        <w:t>:</w:t>
+      </w:r>
+      <w:r>
+        <w:rPr>
+          <w:b/>
+        </w:rPr>
+        <w:t>latest</w:t>
+      </w:r>
+      <w:proofErr w:type="spellEnd"/>
+    </w:p>
+    <w:p>
+      <w:pPr>
+        <w:pStyle w:val="ListParagraph"/>
+        <w:ind w:left="-360"/>
+        <w:rPr>
+          <w:b/>
+        </w:rPr>
+      </w:pPr>
+      <w:r>
+        <w:rPr>
+          <w:b/>
+        </w:rPr>
+        <w:t xml:space="preserve">        </w:t>
+      </w:r>
+      <w:proofErr w:type="gramStart"/>
+      <w:r>
+        <w:rPr>
+          <w:b/>
+        </w:rPr>
+        <w:t>ports</w:t>
+      </w:r>
+      <w:proofErr w:type="gramEnd"/>
+      <w:r>
+        <w:rPr>
+          <w:b/>
+        </w:rPr>
+        <w:t>:</w:t>
+      </w:r>
+    </w:p>
+    <w:p>
+      <w:pPr>
+        <w:pStyle w:val="ListParagraph"/>
+        <w:ind w:left="-360"/>
+        <w:rPr>
+          <w:b/>
+        </w:rPr>
+      </w:pPr>
+      <w:r>
+        <w:rPr>
+          <w:b/>
+        </w:rPr>
+        <w:t xml:space="preserve">        - </w:t>
+      </w:r>
+      <w:proofErr w:type="spellStart"/>
+      <w:proofErr w:type="gramStart"/>
+      <w:r>
+        <w:rPr>
+          <w:b/>
+        </w:rPr>
+        <w:t>containerPort</w:t>
+      </w:r>
+      <w:proofErr w:type="spellEnd"/>
+      <w:proofErr w:type="gramEnd"/>
+      <w:r>
+        <w:rPr>
+          <w:b/>
+        </w:rPr>
+        <w:t>: 80</w:t>
+      </w:r>
+      <w:r>
+        <w:rPr>
+          <w:b/>
+        </w:rPr>
+        <w:t>80</w:t>
+      </w:r>
+    </w:p>
+    <w:p>
+      <w:pPr>
+        <w:pStyle w:val="ListParagraph"/>
+        <w:ind w:left="-360"/>
+        <w:rPr>
+          <w:b/>
+        </w:rPr>
+      </w:pPr>
+      <w:r>
+        <w:rPr>
+          <w:b/>
+        </w:rPr>
+        <w:t xml:space="preserve">  </w:t>
+      </w:r>
+      <w:proofErr w:type="gramStart"/>
+      <w:r>
+        <w:rPr>
+          <w:b/>
+        </w:rPr>
+        <w:t>selector</w:t>
+      </w:r>
+      <w:proofErr w:type="gramEnd"/>
+      <w:r>
+        <w:rPr>
+          <w:b/>
+        </w:rPr>
+        <w:t>:</w:t>
+      </w:r>
+    </w:p>
+    <w:p>
+      <w:pPr>
+        <w:pStyle w:val="ListParagraph"/>
+        <w:ind w:left="-360"/>
+        <w:rPr>
+          <w:b/>
+        </w:rPr>
+      </w:pPr>
+      <w:r>
+        <w:rPr>
+          <w:b/>
+        </w:rPr>
+        <w:t xml:space="preserve">    </w:t>
+      </w:r>
+      <w:proofErr w:type="spellStart"/>
+      <w:proofErr w:type="gramStart"/>
+      <w:r>
+        <w:rPr>
+          <w:b/>
+        </w:rPr>
+        <w:t>matchLabels</w:t>
+      </w:r>
+      <w:proofErr w:type="spellEnd"/>
+      <w:proofErr w:type="gramEnd"/>
+      <w:r>
+        <w:rPr>
+          <w:b/>
+        </w:rPr>
+        <w:t>:</w:t>
+      </w:r>
+    </w:p>
+    <w:p>
+      <w:pPr>
+        <w:pStyle w:val="ListParagraph"/>
+        <w:ind w:left="-360"/>
+        <w:rPr>
+          <w:b/>
+        </w:rPr>
+      </w:pPr>
+      <w:r>
+        <w:rPr>
+          <w:b/>
+        </w:rPr>
+        <w:t xml:space="preserve">      </w:t>
+      </w:r>
+      <w:proofErr w:type="gramStart"/>
+      <w:r>
+        <w:rPr>
+          <w:b/>
+        </w:rPr>
+        <w:t>app</w:t>
+      </w:r>
+      <w:proofErr w:type="gramEnd"/>
+      <w:r>
+        <w:rPr>
+          <w:b/>
+        </w:rPr>
+        <w:t xml:space="preserve">: </w:t>
+      </w:r>
+      <w:proofErr w:type="spellStart"/>
+      <w:r>
+        <w:rPr>
+          <w:b/>
+        </w:rPr>
+        <w:t>tddsupermarket</w:t>
+      </w:r>
+      <w:proofErr w:type="spellEnd"/>
+    </w:p>
+    <w:p>
+      <w:pPr>
+        <w:pStyle w:val="ListParagraph"/>
+        <w:ind w:left="-360"/>
+        <w:rPr>
+          <w:b/>
+        </w:rPr>
+      </w:pPr>
+    </w:p>
+    <w:p>
+      <w:pPr>
+        <w:pStyle w:val="ListParagraph"/>
+        <w:ind w:left="-360"/>
+        <w:rPr>
+          <w:b/>
+        </w:rPr>
+      </w:pPr>
+      <w:r>
+        <w:rPr>
+          <w:b/>
+        </w:rPr>
+        <w:t># 2. Create and Display Deployment</w:t>
+      </w:r>
+    </w:p>
+    <w:p>
+      <w:pPr>
+        <w:pStyle w:val="ListParagraph"/>
+        <w:ind w:left="-360"/>
+        <w:rPr>
+          <w:b/>
+        </w:rPr>
+      </w:pPr>
+    </w:p>
+    <w:p>
+      <w:pPr>
+        <w:pStyle w:val="ListParagraph"/>
+        <w:ind w:left="-360"/>
+        <w:rPr>
+          <w:b/>
+        </w:rPr>
+      </w:pPr>
+      <w:proofErr w:type="spellStart"/>
+      <w:proofErr w:type="gramStart"/>
+      <w:r>
+        <w:rPr>
+          <w:b/>
+        </w:rPr>
+        <w:t>kubectl</w:t>
+      </w:r>
+      <w:proofErr w:type="spellEnd"/>
+      <w:proofErr w:type="gramEnd"/>
+      <w:r>
+        <w:rPr>
+          <w:b/>
+        </w:rPr>
+        <w:t xml:space="preserve"> create -f </w:t>
+      </w:r>
+      <w:proofErr w:type="spellStart"/>
+      <w:r>
+        <w:rPr>
+          <w:b/>
+        </w:rPr>
+        <w:t>tddsupermarket</w:t>
+      </w:r>
+      <w:r>
+        <w:rPr>
+          <w:b/>
+        </w:rPr>
+        <w:t>-deploy.yaml</w:t>
+      </w:r>
+      <w:proofErr w:type="spellEnd"/>
+      <w:r>
+        <w:rPr>
+          <w:b/>
+        </w:rPr>
+        <w:t xml:space="preserve"> </w:t>
+      </w:r>
+    </w:p>
+    <w:p>
+      <w:pPr>
+        <w:pStyle w:val="ListParagraph"/>
+        <w:ind w:left="-360"/>
+        <w:rPr>
+          <w:b/>
+        </w:rPr>
+      </w:pPr>
+      <w:r>
+        <w:rPr>
+          <w:noProof/>
+        </w:rPr>
+        <w:drawing>
+          <wp:inline distT="0" distB="0" distL="0" distR="0" wp14:anchorId="4D5EC027" wp14:editId="63F17B55">
+            <wp:extent cx="5943600" cy="294005"/>
+            <wp:effectExtent l="0" t="0" r="0" b="0"/>
+            <wp:docPr id="2" name="Picture 2"/>
+            <wp:cNvGraphicFramePr>
+              <a:graphicFrameLocks xmlns:a="http://schemas.openxmlformats.org/drawingml/2006/main" noChangeAspect="1"/>
+            </wp:cNvGraphicFramePr>
+            <a:graphic xmlns:a="http://schemas.openxmlformats.org/drawingml/2006/main">
+              <a:graphicData uri="http://schemas.openxmlformats.org/drawingml/2006/picture">
+                <pic:pic xmlns:pic="http://schemas.openxmlformats.org/drawingml/2006/picture">
+                  <pic:nvPicPr>
+                    <pic:cNvPr id="1" name=""/>
+                    <pic:cNvPicPr/>
+                  </pic:nvPicPr>
+                  <pic:blipFill>
+                    <a:blip r:embed="rId10"/>
+                    <a:stretch>
+                      <a:fillRect/>
+                    </a:stretch>
+                  </pic:blipFill>
+                  <pic:spPr>
+                    <a:xfrm>
+                      <a:off x="0" y="0"/>
+                      <a:ext cx="5943600" cy="294005"/>
+                    </a:xfrm>
+                    <a:prstGeom prst="rect">
+                      <a:avLst/>
+                    </a:prstGeom>
+                  </pic:spPr>
+                </pic:pic>
+              </a:graphicData>
+            </a:graphic>
+          </wp:inline>
+        </w:drawing>
+      </w:r>
+    </w:p>
+    <w:p>
+      <w:pPr>
+        <w:pStyle w:val="ListParagraph"/>
+        <w:ind w:left="-360"/>
+        <w:rPr>
+          <w:b/>
+        </w:rPr>
+      </w:pPr>
+      <w:proofErr w:type="spellStart"/>
+      <w:proofErr w:type="gramStart"/>
+      <w:r>
+        <w:rPr>
+          <w:b/>
+        </w:rPr>
+        <w:lastRenderedPageBreak/>
+        <w:t>kubectl</w:t>
+      </w:r>
+      <w:proofErr w:type="spellEnd"/>
+      <w:proofErr w:type="gramEnd"/>
+      <w:r>
+        <w:rPr>
+          <w:b/>
+        </w:rPr>
+        <w:t xml:space="preserve"> get deploy -l app=</w:t>
+      </w:r>
+      <w:proofErr w:type="spellStart"/>
+      <w:r>
+        <w:rPr>
+          <w:b/>
+        </w:rPr>
+        <w:t>tddsupermarket</w:t>
+      </w:r>
+      <w:proofErr w:type="spellEnd"/>
+    </w:p>
+    <w:p>
+      <w:pPr>
+        <w:pStyle w:val="ListParagraph"/>
+        <w:ind w:left="-360"/>
+        <w:rPr>
+          <w:b/>
+        </w:rPr>
+      </w:pPr>
+      <w:r>
+        <w:rPr>
+          <w:noProof/>
+        </w:rPr>
+        <w:drawing>
+          <wp:inline distT="0" distB="0" distL="0" distR="0" wp14:anchorId="119E1761" wp14:editId="5E14764D">
+            <wp:extent cx="5943600" cy="513080"/>
+            <wp:effectExtent l="0" t="0" r="0" b="1270"/>
+            <wp:docPr id="3" name="Picture 3"/>
+            <wp:cNvGraphicFramePr>
+              <a:graphicFrameLocks xmlns:a="http://schemas.openxmlformats.org/drawingml/2006/main" noChangeAspect="1"/>
+            </wp:cNvGraphicFramePr>
+            <a:graphic xmlns:a="http://schemas.openxmlformats.org/drawingml/2006/main">
+              <a:graphicData uri="http://schemas.openxmlformats.org/drawingml/2006/picture">
+                <pic:pic xmlns:pic="http://schemas.openxmlformats.org/drawingml/2006/picture">
+                  <pic:nvPicPr>
+                    <pic:cNvPr id="1" name=""/>
+                    <pic:cNvPicPr/>
+                  </pic:nvPicPr>
+                  <pic:blipFill>
+                    <a:blip r:embed="rId11"/>
+                    <a:stretch>
+                      <a:fillRect/>
+                    </a:stretch>
+                  </pic:blipFill>
+                  <pic:spPr>
+                    <a:xfrm>
+                      <a:off x="0" y="0"/>
+                      <a:ext cx="5943600" cy="513080"/>
+                    </a:xfrm>
+                    <a:prstGeom prst="rect">
+                      <a:avLst/>
+                    </a:prstGeom>
+                  </pic:spPr>
+                </pic:pic>
+              </a:graphicData>
+            </a:graphic>
+          </wp:inline>
+        </w:drawing>
+      </w:r>
+    </w:p>
+    <w:p>
+      <w:pPr>
+        <w:pStyle w:val="ListParagraph"/>
+        <w:ind w:left="-360"/>
+        <w:rPr>
+          <w:b/>
+        </w:rPr>
+      </w:pPr>
+      <w:proofErr w:type="spellStart"/>
+      <w:proofErr w:type="gramStart"/>
+      <w:r>
+        <w:rPr>
+          <w:b/>
+        </w:rPr>
+        <w:t>kubectl</w:t>
+      </w:r>
+      <w:proofErr w:type="spellEnd"/>
+      <w:proofErr w:type="gramEnd"/>
+      <w:r>
+        <w:rPr>
+          <w:b/>
+        </w:rPr>
+        <w:t xml:space="preserve"> get </w:t>
+      </w:r>
+      <w:proofErr w:type="spellStart"/>
+      <w:r>
+        <w:rPr>
+          <w:b/>
+        </w:rPr>
+        <w:t>rs</w:t>
+      </w:r>
+      <w:proofErr w:type="spellEnd"/>
+      <w:r>
+        <w:rPr>
+          <w:b/>
+        </w:rPr>
+        <w:t xml:space="preserve"> -l app=</w:t>
+      </w:r>
+      <w:proofErr w:type="spellStart"/>
+      <w:r>
+        <w:rPr>
+          <w:b/>
+        </w:rPr>
+        <w:t>tddsupermarket</w:t>
+      </w:r>
+      <w:proofErr w:type="spellEnd"/>
+    </w:p>
+    <w:p>
+      <w:pPr>
+        <w:pStyle w:val="ListParagraph"/>
+        <w:ind w:left="-360"/>
+        <w:rPr>
+          <w:b/>
+        </w:rPr>
+      </w:pPr>
+      <w:r>
+        <w:rPr>
+          <w:noProof/>
+        </w:rPr>
+        <w:drawing>
+          <wp:inline distT="0" distB="0" distL="0" distR="0" wp14:anchorId="32228A2F" wp14:editId="4A1161E0">
+            <wp:extent cx="5404419" cy="574508"/>
+            <wp:effectExtent l="0" t="0" r="0" b="0"/>
+            <wp:docPr id="5" name="Picture 5"/>
+            <wp:cNvGraphicFramePr>
+              <a:graphicFrameLocks xmlns:a="http://schemas.openxmlformats.org/drawingml/2006/main" noChangeAspect="1"/>
+            </wp:cNvGraphicFramePr>
+            <a:graphic xmlns:a="http://schemas.openxmlformats.org/drawingml/2006/main">
+              <a:graphicData uri="http://schemas.openxmlformats.org/drawingml/2006/picture">
+                <pic:pic xmlns:pic="http://schemas.openxmlformats.org/drawingml/2006/picture">
+                  <pic:nvPicPr>
+                    <pic:cNvPr id="1" name=""/>
+                    <pic:cNvPicPr/>
+                  </pic:nvPicPr>
+                  <pic:blipFill>
+                    <a:blip r:embed="rId12"/>
+                    <a:stretch>
+                      <a:fillRect/>
+                    </a:stretch>
+                  </pic:blipFill>
+                  <pic:spPr>
+                    <a:xfrm>
+                      <a:off x="0" y="0"/>
+                      <a:ext cx="5404419" cy="574508"/>
+                    </a:xfrm>
+                    <a:prstGeom prst="rect">
+                      <a:avLst/>
+                    </a:prstGeom>
+                  </pic:spPr>
+                </pic:pic>
+              </a:graphicData>
+            </a:graphic>
+          </wp:inline>
+        </w:drawing>
+      </w:r>
+    </w:p>
+    <w:p>
+      <w:pPr>
+        <w:pStyle w:val="ListParagraph"/>
+        <w:ind w:left="-360"/>
+        <w:rPr>
+          <w:b/>
+        </w:rPr>
+      </w:pPr>
+      <w:proofErr w:type="spellStart"/>
+      <w:proofErr w:type="gramStart"/>
+      <w:r>
+        <w:rPr>
+          <w:b/>
+        </w:rPr>
+        <w:t>kubectl</w:t>
+      </w:r>
+      <w:proofErr w:type="spellEnd"/>
+      <w:proofErr w:type="gramEnd"/>
+      <w:r>
+        <w:rPr>
+          <w:b/>
+        </w:rPr>
+        <w:t xml:space="preserve"> get </w:t>
+      </w:r>
+      <w:proofErr w:type="spellStart"/>
+      <w:r>
+        <w:rPr>
+          <w:b/>
+        </w:rPr>
+        <w:t>po</w:t>
+      </w:r>
+      <w:proofErr w:type="spellEnd"/>
+      <w:r>
+        <w:rPr>
+          <w:b/>
+        </w:rPr>
+        <w:t xml:space="preserve"> -l app=</w:t>
+      </w:r>
+      <w:proofErr w:type="spellStart"/>
+      <w:r>
+        <w:rPr>
+          <w:b/>
+        </w:rPr>
+        <w:t>tddsupermarket</w:t>
+      </w:r>
+      <w:proofErr w:type="spellEnd"/>
+    </w:p>
+    <w:p>
+      <w:pPr>
+        <w:pStyle w:val="ListParagraph"/>
+        <w:ind w:left="-360"/>
+        <w:rPr>
+          <w:b/>
+        </w:rPr>
+      </w:pPr>
+      <w:r>
+        <w:rPr>
+          <w:noProof/>
+        </w:rPr>
+        <w:drawing>
+          <wp:inline distT="0" distB="0" distL="0" distR="0" wp14:anchorId="0B84B989" wp14:editId="79D74AEE">
+            <wp:extent cx="5943600" cy="841375"/>
+            <wp:effectExtent l="0" t="0" r="0" b="0"/>
+            <wp:docPr id="7" name="Picture 7"/>
+            <wp:cNvGraphicFramePr>
+              <a:graphicFrameLocks xmlns:a="http://schemas.openxmlformats.org/drawingml/2006/main" noChangeAspect="1"/>
+            </wp:cNvGraphicFramePr>
+            <a:graphic xmlns:a="http://schemas.openxmlformats.org/drawingml/2006/main">
+              <a:graphicData uri="http://schemas.openxmlformats.org/drawingml/2006/picture">
+                <pic:pic xmlns:pic="http://schemas.openxmlformats.org/drawingml/2006/picture">
+                  <pic:nvPicPr>
+                    <pic:cNvPr id="1" name=""/>
+                    <pic:cNvPicPr/>
+                  </pic:nvPicPr>
+                  <pic:blipFill>
+                    <a:blip r:embed="rId13"/>
+                    <a:stretch>
+                      <a:fillRect/>
+                    </a:stretch>
+                  </pic:blipFill>
+                  <pic:spPr>
+                    <a:xfrm>
+                      <a:off x="0" y="0"/>
+                      <a:ext cx="5943600" cy="841375"/>
+                    </a:xfrm>
+                    <a:prstGeom prst="rect">
+                      <a:avLst/>
+                    </a:prstGeom>
+                  </pic:spPr>
+                </pic:pic>
+              </a:graphicData>
+            </a:graphic>
+          </wp:inline>
+        </w:drawing>
+      </w:r>
+    </w:p>
+    <w:p>
+      <w:pPr>
+        <w:pStyle w:val="ListParagraph"/>
+        <w:ind w:left="-360"/>
+        <w:rPr>
+          <w:b/>
+        </w:rPr>
+      </w:pPr>
+      <w:proofErr w:type="spellStart"/>
+      <w:proofErr w:type="gramStart"/>
+      <w:r>
+        <w:rPr>
+          <w:b/>
+        </w:rPr>
+        <w:t>kubectl</w:t>
+      </w:r>
+      <w:proofErr w:type="spellEnd"/>
+      <w:proofErr w:type="gramEnd"/>
+      <w:r>
+        <w:rPr>
+          <w:b/>
+        </w:rPr>
+        <w:t xml:space="preserve"> describe deploy </w:t>
+      </w:r>
+      <w:proofErr w:type="spellStart"/>
+      <w:r>
+        <w:rPr>
+          <w:b/>
+        </w:rPr>
+        <w:t>tddsupermarket</w:t>
+      </w:r>
+      <w:proofErr w:type="spellEnd"/>
+      <w:r>
+        <w:rPr>
+          <w:b/>
+        </w:rPr>
+        <w:t>-deploy</w:t>
+      </w:r>
+    </w:p>
+    <w:p>
+      <w:pPr>
+        <w:pStyle w:val="ListParagraph"/>
+        <w:ind w:left="-360"/>
+        <w:rPr>
+          <w:b/>
+        </w:rPr>
+      </w:pPr>
+      <w:r>
+        <w:rPr>
+          <w:noProof/>
+        </w:rPr>
+        <w:drawing>
+          <wp:inline distT="0" distB="0" distL="0" distR="0" wp14:anchorId="1448D775" wp14:editId="1DE6D929">
+            <wp:extent cx="4944066" cy="2690185"/>
+            <wp:effectExtent l="0" t="0" r="0" b="0"/>
+            <wp:docPr id="9" name="Picture 9"/>
+            <wp:cNvGraphicFramePr>
+              <a:graphicFrameLocks xmlns:a="http://schemas.openxmlformats.org/drawingml/2006/main" noChangeAspect="1"/>
+            </wp:cNvGraphicFramePr>
+            <a:graphic xmlns:a="http://schemas.openxmlformats.org/drawingml/2006/main">
+              <a:graphicData uri="http://schemas.openxmlformats.org/drawingml/2006/picture">
+                <pic:pic xmlns:pic="http://schemas.openxmlformats.org/drawingml/2006/picture">
+                  <pic:nvPicPr>
+                    <pic:cNvPr id="1" name=""/>
+                    <pic:cNvPicPr/>
+                  </pic:nvPicPr>
+                  <pic:blipFill>
+                    <a:blip r:embed="rId14"/>
+                    <a:stretch>
+                      <a:fillRect/>
+                    </a:stretch>
+                  </pic:blipFill>
+                  <pic:spPr>
+                    <a:xfrm>
+                      <a:off x="0" y="0"/>
+                      <a:ext cx="4944066" cy="2690185"/>
+                    </a:xfrm>
+                    <a:prstGeom prst="rect">
+                      <a:avLst/>
+                    </a:prstGeom>
+                  </pic:spPr>
+                </pic:pic>
+              </a:graphicData>
+            </a:graphic>
+          </wp:inline>
+        </w:drawing>
+      </w:r>
+    </w:p>
+    <w:p>
+      <w:pPr>
+        <w:pStyle w:val="ListParagraph"/>
+        <w:ind w:left="-360"/>
+        <w:rPr>
+          <w:b/>
+        </w:rPr>
+      </w:pPr>
+      <w:r>
+        <w:rPr>
+          <w:b/>
+          <w:highlight w:val="yellow"/>
+        </w:rPr>
+        <w:t xml:space="preserve">All 3 pods are running now. To make it accessible over internet, I have created a </w:t>
+      </w:r>
+      <w:proofErr w:type="spellStart"/>
+      <w:r>
+        <w:rPr>
+          <w:b/>
+          <w:highlight w:val="yellow"/>
+        </w:rPr>
+        <w:t>Nodeport</w:t>
+      </w:r>
+      <w:proofErr w:type="spellEnd"/>
+      <w:r>
+        <w:rPr>
+          <w:b/>
+          <w:highlight w:val="yellow"/>
+        </w:rPr>
+        <w:t xml:space="preserve"> service.</w:t>
+      </w:r>
+    </w:p>
+    <w:p>
+      <w:pPr>
+        <w:pStyle w:val="ListParagraph"/>
+        <w:ind w:left="-360"/>
+        <w:rPr>
+          <w:b/>
+        </w:rPr>
+      </w:pPr>
+      <w:r>
+        <w:rPr>
+          <w:b/>
+        </w:rPr>
+        <w:t># 3</w:t>
+      </w:r>
+      <w:r>
+        <w:rPr>
+          <w:b/>
+        </w:rPr>
+        <w:t xml:space="preserve">. Create and </w:t>
+      </w:r>
+      <w:proofErr w:type="spellStart"/>
+      <w:r>
+        <w:rPr>
+          <w:b/>
+        </w:rPr>
+        <w:t>NodePort</w:t>
+      </w:r>
+      <w:proofErr w:type="spellEnd"/>
+      <w:r>
+        <w:rPr>
+          <w:b/>
+        </w:rPr>
+        <w:t xml:space="preserve"> Deployment</w:t>
+      </w:r>
+    </w:p>
+    <w:p>
+      <w:pPr>
+        <w:pStyle w:val="ListParagraph"/>
+        <w:ind w:left="-360"/>
+        <w:rPr>
+          <w:b/>
+        </w:rPr>
+      </w:pPr>
+    </w:p>
+    <w:p>
+      <w:pPr>
+        <w:pStyle w:val="ListParagraph"/>
+        <w:ind w:left="-360"/>
+        <w:rPr>
+          <w:b/>
+        </w:rPr>
+      </w:pPr>
+      <w:r>
+        <w:rPr>
+          <w:b/>
+        </w:rPr>
+        <w:t xml:space="preserve"># </w:t>
+      </w:r>
+      <w:proofErr w:type="spellStart"/>
+      <w:r>
+        <w:rPr>
+          <w:b/>
+        </w:rPr>
+        <w:t>tddsupermarket</w:t>
+      </w:r>
+      <w:proofErr w:type="spellEnd"/>
+      <w:r>
+        <w:rPr>
+          <w:b/>
+        </w:rPr>
+        <w:t>-svc-</w:t>
+      </w:r>
+      <w:proofErr w:type="spellStart"/>
+      <w:r>
+        <w:rPr>
+          <w:b/>
+        </w:rPr>
+        <w:t>np.yaml</w:t>
+      </w:r>
+      <w:proofErr w:type="spellEnd"/>
+    </w:p>
+    <w:p>
+      <w:pPr>
+        <w:pStyle w:val="ListParagraph"/>
+        <w:ind w:left="-360"/>
+        <w:rPr>
+          <w:b/>
+        </w:rPr>
+      </w:pPr>
+      <w:proofErr w:type="spellStart"/>
+      <w:proofErr w:type="gramStart"/>
+      <w:r>
+        <w:rPr>
+          <w:b/>
+        </w:rPr>
+        <w:t>apiVersion</w:t>
+      </w:r>
+      <w:proofErr w:type="spellEnd"/>
+      <w:proofErr w:type="gramEnd"/>
+      <w:r>
+        <w:rPr>
+          <w:b/>
+        </w:rPr>
+        <w:t>: v1</w:t>
+      </w:r>
+    </w:p>
+    <w:p>
+      <w:pPr>
+        <w:pStyle w:val="ListParagraph"/>
+        <w:ind w:left="-360"/>
+        <w:rPr>
+          <w:b/>
+        </w:rPr>
+      </w:pPr>
+      <w:proofErr w:type="gramStart"/>
+      <w:r>
+        <w:rPr>
+          <w:b/>
+        </w:rPr>
+        <w:t>kind</w:t>
+      </w:r>
+      <w:proofErr w:type="gramEnd"/>
+      <w:r>
+        <w:rPr>
+          <w:b/>
+        </w:rPr>
+        <w:t>: Service</w:t>
+      </w:r>
+      <w:r>
+        <w:rPr>
+          <w:b/>
+        </w:rPr>
+        <w:tab/>
+      </w:r>
+    </w:p>
+    <w:p>
+      <w:pPr>
+        <w:pStyle w:val="ListParagraph"/>
+        <w:ind w:left="-360"/>
+        <w:rPr>
+          <w:b/>
+        </w:rPr>
+      </w:pPr>
+      <w:proofErr w:type="gramStart"/>
+      <w:r>
+        <w:rPr>
+          <w:b/>
+        </w:rPr>
+        <w:t>metadata</w:t>
+      </w:r>
+      <w:proofErr w:type="gramEnd"/>
+      <w:r>
+        <w:rPr>
+          <w:b/>
+        </w:rPr>
+        <w:t>:</w:t>
+      </w:r>
+    </w:p>
+    <w:p>
+      <w:pPr>
+        <w:pStyle w:val="ListParagraph"/>
+        <w:ind w:left="-360"/>
+        <w:rPr>
+          <w:b/>
+        </w:rPr>
+      </w:pPr>
+      <w:r>
+        <w:rPr>
+          <w:b/>
+        </w:rPr>
+        <w:t xml:space="preserve">  </w:t>
+      </w:r>
+      <w:proofErr w:type="gramStart"/>
+      <w:r>
+        <w:rPr>
+          <w:b/>
+        </w:rPr>
+        <w:t>name</w:t>
+      </w:r>
+      <w:proofErr w:type="gramEnd"/>
+      <w:r>
+        <w:rPr>
+          <w:b/>
+        </w:rPr>
+        <w:t xml:space="preserve">: </w:t>
+      </w:r>
+      <w:proofErr w:type="spellStart"/>
+      <w:r>
+        <w:rPr>
+          <w:b/>
+        </w:rPr>
+        <w:t>tddsupermarket</w:t>
+      </w:r>
+      <w:proofErr w:type="spellEnd"/>
+      <w:r>
+        <w:rPr>
+          <w:b/>
+        </w:rPr>
+        <w:t>-service</w:t>
+      </w:r>
+    </w:p>
+    <w:p>
+      <w:pPr>
+        <w:pStyle w:val="ListParagraph"/>
+        <w:ind w:left="-360"/>
+        <w:rPr>
+          <w:b/>
+        </w:rPr>
+      </w:pPr>
+      <w:r>
+        <w:rPr>
+          <w:b/>
+        </w:rPr>
+        <w:t xml:space="preserve">  </w:t>
+      </w:r>
+      <w:proofErr w:type="gramStart"/>
+      <w:r>
+        <w:rPr>
+          <w:b/>
+        </w:rPr>
+        <w:t>labels</w:t>
+      </w:r>
+      <w:proofErr w:type="gramEnd"/>
+      <w:r>
+        <w:rPr>
+          <w:b/>
+        </w:rPr>
+        <w:t>:</w:t>
+      </w:r>
+    </w:p>
+    <w:p>
+      <w:pPr>
+        <w:pStyle w:val="ListParagraph"/>
+        <w:ind w:left="-360"/>
+        <w:rPr>
+          <w:b/>
+        </w:rPr>
+      </w:pPr>
+      <w:r>
+        <w:rPr>
+          <w:b/>
+        </w:rPr>
+        <w:t xml:space="preserve">    </w:t>
+      </w:r>
+      <w:proofErr w:type="gramStart"/>
+      <w:r>
+        <w:rPr>
+          <w:b/>
+        </w:rPr>
+        <w:t>app</w:t>
+      </w:r>
+      <w:proofErr w:type="gramEnd"/>
+      <w:r>
+        <w:rPr>
+          <w:b/>
+        </w:rPr>
+        <w:t xml:space="preserve">: </w:t>
+      </w:r>
+      <w:proofErr w:type="spellStart"/>
+      <w:r>
+        <w:rPr>
+          <w:b/>
+        </w:rPr>
+        <w:t>tddsupermarket</w:t>
+      </w:r>
+      <w:proofErr w:type="spellEnd"/>
+    </w:p>
+    <w:p>
+      <w:pPr>
+        <w:pStyle w:val="ListParagraph"/>
+        <w:ind w:left="-360"/>
+        <w:rPr>
+          <w:b/>
+        </w:rPr>
+      </w:pPr>
+      <w:proofErr w:type="gramStart"/>
+      <w:r>
+        <w:rPr>
+          <w:b/>
+        </w:rPr>
+        <w:t>spec</w:t>
+      </w:r>
+      <w:proofErr w:type="gramEnd"/>
+      <w:r>
+        <w:rPr>
+          <w:b/>
+        </w:rPr>
+        <w:t>:</w:t>
+      </w:r>
+    </w:p>
+    <w:p>
+      <w:pPr>
+        <w:pStyle w:val="ListParagraph"/>
+        <w:ind w:left="-360"/>
+        <w:rPr>
+          <w:b/>
+        </w:rPr>
+      </w:pPr>
+      <w:r>
+        <w:rPr>
+          <w:b/>
+        </w:rPr>
+        <w:t xml:space="preserve">  </w:t>
+      </w:r>
+      <w:proofErr w:type="gramStart"/>
+      <w:r>
+        <w:rPr>
+          <w:b/>
+        </w:rPr>
+        <w:t>selector</w:t>
+      </w:r>
+      <w:proofErr w:type="gramEnd"/>
+      <w:r>
+        <w:rPr>
+          <w:b/>
+        </w:rPr>
+        <w:t>:</w:t>
+      </w:r>
+    </w:p>
+    <w:p>
+      <w:pPr>
+        <w:pStyle w:val="ListParagraph"/>
+        <w:ind w:left="-360"/>
+        <w:rPr>
+          <w:b/>
+        </w:rPr>
+      </w:pPr>
+      <w:r>
+        <w:rPr>
+          <w:b/>
+        </w:rPr>
+        <w:t xml:space="preserve">    </w:t>
+      </w:r>
+      <w:proofErr w:type="gramStart"/>
+      <w:r>
+        <w:rPr>
+          <w:b/>
+        </w:rPr>
+        <w:t>app</w:t>
+      </w:r>
+      <w:proofErr w:type="gramEnd"/>
+      <w:r>
+        <w:rPr>
+          <w:b/>
+        </w:rPr>
+        <w:t xml:space="preserve">: </w:t>
+      </w:r>
+      <w:proofErr w:type="spellStart"/>
+      <w:r>
+        <w:rPr>
+          <w:b/>
+        </w:rPr>
+        <w:t>tddsupermarket</w:t>
+      </w:r>
+      <w:proofErr w:type="spellEnd"/>
+    </w:p>
+    <w:p>
+      <w:pPr>
+        <w:pStyle w:val="ListParagraph"/>
+        <w:ind w:left="-360"/>
+        <w:rPr>
+          <w:b/>
+        </w:rPr>
+      </w:pPr>
+      <w:r>
+        <w:rPr>
+          <w:b/>
+        </w:rPr>
+        <w:t xml:space="preserve">  </w:t>
+      </w:r>
+      <w:proofErr w:type="gramStart"/>
+      <w:r>
+        <w:rPr>
+          <w:b/>
+        </w:rPr>
+        <w:t>type</w:t>
+      </w:r>
+      <w:proofErr w:type="gramEnd"/>
+      <w:r>
+        <w:rPr>
+          <w:b/>
+        </w:rPr>
+        <w:t xml:space="preserve">: </w:t>
+      </w:r>
+      <w:proofErr w:type="spellStart"/>
+      <w:r>
+        <w:rPr>
+          <w:b/>
+        </w:rPr>
+        <w:t>NodePort</w:t>
+      </w:r>
+      <w:proofErr w:type="spellEnd"/>
+    </w:p>
+    <w:p>
+      <w:pPr>
+        <w:pStyle w:val="ListParagraph"/>
+        <w:ind w:left="-360"/>
+        <w:rPr>
+          <w:b/>
+        </w:rPr>
+      </w:pPr>
+      <w:r>
+        <w:rPr>
+          <w:b/>
+        </w:rPr>
+        <w:t xml:space="preserve">  </w:t>
+      </w:r>
+      <w:proofErr w:type="gramStart"/>
+      <w:r>
+        <w:rPr>
+          <w:b/>
+        </w:rPr>
+        <w:t>ports</w:t>
+      </w:r>
+      <w:proofErr w:type="gramEnd"/>
+      <w:r>
+        <w:rPr>
+          <w:b/>
+        </w:rPr>
+        <w:t>:</w:t>
+      </w:r>
+    </w:p>
+    <w:p>
+      <w:pPr>
+        <w:pStyle w:val="ListParagraph"/>
+        <w:ind w:left="-360"/>
+        <w:rPr>
+          <w:b/>
+        </w:rPr>
+      </w:pPr>
+      <w:r>
+        <w:rPr>
+          <w:b/>
+        </w:rPr>
+        <w:lastRenderedPageBreak/>
+        <w:t xml:space="preserve">  - </w:t>
+      </w:r>
+      <w:proofErr w:type="spellStart"/>
+      <w:proofErr w:type="gramStart"/>
+      <w:r>
+        <w:rPr>
+          <w:b/>
+        </w:rPr>
+        <w:t>nodePort</w:t>
+      </w:r>
+      <w:proofErr w:type="spellEnd"/>
+      <w:proofErr w:type="gramEnd"/>
+      <w:r>
+        <w:rPr>
+          <w:b/>
+        </w:rPr>
+        <w:t>: 31112</w:t>
+      </w:r>
+    </w:p>
+    <w:p>
+      <w:pPr>
+        <w:pStyle w:val="ListParagraph"/>
+        <w:ind w:left="-360"/>
+        <w:rPr>
+          <w:b/>
+        </w:rPr>
+      </w:pPr>
+      <w:r>
+        <w:rPr>
+          <w:b/>
+        </w:rPr>
+        <w:t xml:space="preserve">    </w:t>
+      </w:r>
+      <w:proofErr w:type="gramStart"/>
+      <w:r>
+        <w:rPr>
+          <w:b/>
+        </w:rPr>
+        <w:t>port</w:t>
+      </w:r>
+      <w:proofErr w:type="gramEnd"/>
+      <w:r>
+        <w:rPr>
+          <w:b/>
+        </w:rPr>
+        <w:t>: 80</w:t>
+      </w:r>
+      <w:r>
+        <w:rPr>
+          <w:b/>
+        </w:rPr>
+        <w:t>80</w:t>
+      </w:r>
+    </w:p>
+    <w:p>
+      <w:pPr>
+        <w:pStyle w:val="ListParagraph"/>
+        <w:ind w:left="-360"/>
+        <w:rPr>
+          <w:b/>
+        </w:rPr>
+      </w:pPr>
+      <w:r>
+        <w:rPr>
+          <w:b/>
+        </w:rPr>
+        <w:t xml:space="preserve">    </w:t>
+      </w:r>
+      <w:proofErr w:type="spellStart"/>
+      <w:proofErr w:type="gramStart"/>
+      <w:r>
+        <w:rPr>
+          <w:b/>
+        </w:rPr>
+        <w:t>targetPort</w:t>
+      </w:r>
+      <w:proofErr w:type="spellEnd"/>
+      <w:proofErr w:type="gramEnd"/>
+      <w:r>
+        <w:rPr>
+          <w:b/>
+        </w:rPr>
+        <w:t>: 80</w:t>
+      </w:r>
+      <w:r>
+        <w:rPr>
+          <w:b/>
+        </w:rPr>
+        <w:t>80</w:t>
+      </w:r>
+    </w:p>
+    <w:p>
+      <w:pPr>
+        <w:pStyle w:val="ListParagraph"/>
+        <w:ind w:left="-360"/>
+        <w:rPr>
+          <w:b/>
+        </w:rPr>
+      </w:pPr>
+    </w:p>
+    <w:p>
+      <w:pPr>
+        <w:pStyle w:val="ListParagraph"/>
+        <w:ind w:left="-360"/>
+        <w:rPr>
+          <w:b/>
+        </w:rPr>
+      </w:pPr>
+      <w:proofErr w:type="spellStart"/>
+      <w:proofErr w:type="gramStart"/>
+      <w:r>
+        <w:rPr>
+          <w:b/>
+        </w:rPr>
+        <w:t>kubectl</w:t>
+      </w:r>
+      <w:proofErr w:type="spellEnd"/>
+      <w:proofErr w:type="gramEnd"/>
+      <w:r>
+        <w:rPr>
+          <w:b/>
+        </w:rPr>
+        <w:t xml:space="preserve"> create -f </w:t>
+      </w:r>
+      <w:proofErr w:type="spellStart"/>
+      <w:r>
+        <w:rPr>
+          <w:b/>
+        </w:rPr>
+        <w:t>tddsupermarket</w:t>
+      </w:r>
+      <w:proofErr w:type="spellEnd"/>
+      <w:r>
+        <w:rPr>
+          <w:b/>
+        </w:rPr>
+        <w:t>-svc-</w:t>
+      </w:r>
+      <w:proofErr w:type="spellStart"/>
+      <w:r>
+        <w:rPr>
+          <w:b/>
+        </w:rPr>
+        <w:t>np.yaml</w:t>
+      </w:r>
+      <w:proofErr w:type="spellEnd"/>
+    </w:p>
+    <w:p>
+      <w:pPr>
+        <w:pStyle w:val="ListParagraph"/>
+        <w:ind w:left="-360"/>
+        <w:rPr>
+          <w:b/>
+        </w:rPr>
+      </w:pPr>
+      <w:r>
+        <w:rPr>
+          <w:noProof/>
+        </w:rPr>
+        <w:drawing>
+          <wp:inline distT="0" distB="0" distL="0" distR="0" wp14:anchorId="1DAF78F3" wp14:editId="66C89BC2">
+            <wp:extent cx="5943600" cy="413385"/>
+            <wp:effectExtent l="0" t="0" r="0" b="5715"/>
+            <wp:docPr id="10" name="Picture 10"/>
+            <wp:cNvGraphicFramePr>
+              <a:graphicFrameLocks xmlns:a="http://schemas.openxmlformats.org/drawingml/2006/main" noChangeAspect="1"/>
+            </wp:cNvGraphicFramePr>
+            <a:graphic xmlns:a="http://schemas.openxmlformats.org/drawingml/2006/main">
+              <a:graphicData uri="http://schemas.openxmlformats.org/drawingml/2006/picture">
+                <pic:pic xmlns:pic="http://schemas.openxmlformats.org/drawingml/2006/picture">
+                  <pic:nvPicPr>
+                    <pic:cNvPr id="1" name=""/>
+                    <pic:cNvPicPr/>
+                  </pic:nvPicPr>
+                  <pic:blipFill>
+                    <a:blip r:embed="rId15"/>
+                    <a:stretch>
+                      <a:fillRect/>
+                    </a:stretch>
+                  </pic:blipFill>
+                  <pic:spPr>
+                    <a:xfrm>
+                      <a:off x="0" y="0"/>
+                      <a:ext cx="5943600" cy="413385"/>
+                    </a:xfrm>
+                    <a:prstGeom prst="rect">
+                      <a:avLst/>
+                    </a:prstGeom>
+                  </pic:spPr>
+                </pic:pic>
+              </a:graphicData>
+            </a:graphic>
+          </wp:inline>
+        </w:drawing>
+      </w:r>
+    </w:p>
+    <w:p>
+      <w:pPr>
+        <w:pStyle w:val="ListParagraph"/>
+        <w:ind w:left="-360"/>
+        <w:rPr>
+          <w:b/>
+        </w:rPr>
+      </w:pPr>
+      <w:proofErr w:type="spellStart"/>
+      <w:proofErr w:type="gramStart"/>
+      <w:r>
+        <w:rPr>
+          <w:b/>
+        </w:rPr>
+        <w:t>kubectl</w:t>
+      </w:r>
+      <w:proofErr w:type="spellEnd"/>
+      <w:proofErr w:type="gramEnd"/>
+      <w:r>
+        <w:rPr>
+          <w:b/>
+        </w:rPr>
+        <w:t xml:space="preserve"> get service</w:t>
+      </w:r>
+    </w:p>
+    <w:p>
+      <w:pPr>
+        <w:pStyle w:val="ListParagraph"/>
+        <w:ind w:left="-360"/>
+        <w:rPr>
+          <w:b/>
+        </w:rPr>
+      </w:pPr>
+      <w:r>
+        <w:rPr>
+          <w:noProof/>
+        </w:rPr>
+        <w:drawing>
+          <wp:inline distT="0" distB="0" distL="0" distR="0" wp14:anchorId="25725965" wp14:editId="43D14ECE">
+            <wp:extent cx="5943600" cy="750570"/>
+            <wp:effectExtent l="0" t="0" r="0" b="0"/>
+            <wp:docPr id="11" name="Picture 11"/>
+            <wp:cNvGraphicFramePr>
+              <a:graphicFrameLocks xmlns:a="http://schemas.openxmlformats.org/drawingml/2006/main" noChangeAspect="1"/>
+            </wp:cNvGraphicFramePr>
+            <a:graphic xmlns:a="http://schemas.openxmlformats.org/drawingml/2006/main">
+              <a:graphicData uri="http://schemas.openxmlformats.org/drawingml/2006/picture">
+                <pic:pic xmlns:pic="http://schemas.openxmlformats.org/drawingml/2006/picture">
+                  <pic:nvPicPr>
+                    <pic:cNvPr id="1" name=""/>
+                    <pic:cNvPicPr/>
+                  </pic:nvPicPr>
+                  <pic:blipFill>
+                    <a:blip r:embed="rId16"/>
+                    <a:stretch>
+                      <a:fillRect/>
+                    </a:stretch>
+                  </pic:blipFill>
+                  <pic:spPr>
+                    <a:xfrm>
+                      <a:off x="0" y="0"/>
+                      <a:ext cx="5943600" cy="750570"/>
+                    </a:xfrm>
+                    <a:prstGeom prst="rect">
+                      <a:avLst/>
+                    </a:prstGeom>
+                  </pic:spPr>
+                </pic:pic>
+              </a:graphicData>
+            </a:graphic>
+          </wp:inline>
+        </w:drawing>
+      </w:r>
+    </w:p>
+    <w:p>
+      <w:pPr>
+        <w:pStyle w:val="ListParagraph"/>
+        <w:ind w:left="-360"/>
+        <w:rPr>
+          <w:b/>
+        </w:rPr>
+      </w:pPr>
+      <w:proofErr w:type="spellStart"/>
+      <w:proofErr w:type="gramStart"/>
+      <w:r>
+        <w:rPr>
+          <w:b/>
+        </w:rPr>
+        <w:t>kubectl</w:t>
+      </w:r>
+      <w:proofErr w:type="spellEnd"/>
+      <w:proofErr w:type="gramEnd"/>
+      <w:r>
+        <w:rPr>
+          <w:b/>
+        </w:rPr>
+        <w:t xml:space="preserve"> describe svc </w:t>
+      </w:r>
+      <w:proofErr w:type="spellStart"/>
+      <w:r>
+        <w:rPr>
+          <w:b/>
+        </w:rPr>
+        <w:t>tddsupermarket</w:t>
+      </w:r>
+      <w:proofErr w:type="spellEnd"/>
+      <w:r>
+        <w:rPr>
+          <w:b/>
+        </w:rPr>
+        <w:t>-service</w:t>
+      </w:r>
+    </w:p>
+    <w:p>
+      <w:pPr>
+        <w:pStyle w:val="ListParagraph"/>
+        <w:ind w:left="-360"/>
+        <w:rPr>
+          <w:noProof/>
+        </w:rPr>
+      </w:pPr>
+    </w:p>
+    <w:p>
+      <w:pPr>
+        <w:pStyle w:val="ListParagraph"/>
+        <w:ind w:left="-360"/>
+        <w:rPr>
+          <w:b/>
+        </w:rPr>
+      </w:pPr>
+      <w:r>
+        <w:rPr>
+          <w:noProof/>
+        </w:rPr>
+        <w:drawing>
+          <wp:inline distT="0" distB="0" distL="0" distR="0" wp14:anchorId="22AC5DD7" wp14:editId="57830CB9">
+            <wp:extent cx="5215233" cy="2493951"/>
+            <wp:effectExtent l="0" t="0" r="5080" b="1905"/>
+            <wp:docPr id="12" name="Picture 12"/>
+            <wp:cNvGraphicFramePr>
+              <a:graphicFrameLocks xmlns:a="http://schemas.openxmlformats.org/drawingml/2006/main" noChangeAspect="1"/>
+            </wp:cNvGraphicFramePr>
+            <a:graphic xmlns:a="http://schemas.openxmlformats.org/drawingml/2006/main">
+              <a:graphicData uri="http://schemas.openxmlformats.org/drawingml/2006/picture">
+                <pic:pic xmlns:pic="http://schemas.openxmlformats.org/drawingml/2006/picture">
+                  <pic:nvPicPr>
+                    <pic:cNvPr id="1" name=""/>
+                    <pic:cNvPicPr/>
+                  </pic:nvPicPr>
+                  <pic:blipFill>
+                    <a:blip r:embed="rId17"/>
+                    <a:stretch>
+                      <a:fillRect/>
+                    </a:stretch>
+                  </pic:blipFill>
+                  <pic:spPr>
+                    <a:xfrm>
+                      <a:off x="0" y="0"/>
+                      <a:ext cx="5230305" cy="2501159"/>
+                    </a:xfrm>
+                    <a:prstGeom prst="rect">
+                      <a:avLst/>
+                    </a:prstGeom>
+                  </pic:spPr>
+                </pic:pic>
+              </a:graphicData>
+            </a:graphic>
+          </wp:inline>
+        </w:drawing>
+      </w:r>
+    </w:p>
+    <w:p>
+      <w:pPr>
+        <w:pStyle w:val="ListParagraph"/>
+        <w:ind w:left="-360"/>
+        <w:rPr>
+          <w:b/>
+        </w:rPr>
+      </w:pPr>
+    </w:p>
+    <w:p>
+      <w:pPr>
+        <w:pStyle w:val="ListParagraph"/>
+        <w:ind w:left="-360"/>
+        <w:rPr>
+          <w:b/>
+        </w:rPr>
+      </w:pPr>
+      <w:r>
+        <w:rPr>
+          <w:b/>
+        </w:rPr>
+        <w:t xml:space="preserve">The Public IP of my </w:t>
+      </w:r>
+      <w:proofErr w:type="spellStart"/>
+      <w:r>
+        <w:rPr>
+          <w:b/>
+        </w:rPr>
+        <w:t>kubernetes</w:t>
+      </w:r>
+      <w:proofErr w:type="spellEnd"/>
+      <w:r>
+        <w:rPr>
+          <w:b/>
+        </w:rPr>
+        <w:t xml:space="preserve"> worker nodes are below and using which I am able to access the application on port 31112(External Node Port) which is redirecting to Endpoints on port 8080(Internal Port).</w:t>
+      </w:r>
+    </w:p>
+    <w:p>
+      <w:pPr>
+        <w:pStyle w:val="ListParagraph"/>
+        <w:ind w:left="-360"/>
+        <w:rPr>
+          <w:b/>
+        </w:rPr>
+      </w:pPr>
+    </w:p>
+    <w:p>
+      <w:pPr>
+        <w:pStyle w:val="ListParagraph"/>
+        <w:ind w:left="-360"/>
+        <w:rPr>
+          <w:b/>
+        </w:rPr>
+      </w:pPr>
+      <w:r>
+        <w:rPr>
+          <w:noProof/>
+        </w:rPr>
+        <w:drawing>
+          <wp:inline distT="0" distB="0" distL="0" distR="0" wp14:anchorId="6068FDCF" wp14:editId="33772643">
+            <wp:extent cx="5943600" cy="2119630"/>
+            <wp:effectExtent l="0" t="0" r="0" b="0"/>
+            <wp:docPr id="15" name="Picture 15"/>
+            <wp:cNvGraphicFramePr>
+              <a:graphicFrameLocks xmlns:a="http://schemas.openxmlformats.org/drawingml/2006/main" noChangeAspect="1"/>
+            </wp:cNvGraphicFramePr>
+            <a:graphic xmlns:a="http://schemas.openxmlformats.org/drawingml/2006/main">
+              <a:graphicData uri="http://schemas.openxmlformats.org/drawingml/2006/picture">
+                <pic:pic xmlns:pic="http://schemas.openxmlformats.org/drawingml/2006/picture">
+                  <pic:nvPicPr>
+                    <pic:cNvPr id="1" name=""/>
+                    <pic:cNvPicPr/>
+                  </pic:nvPicPr>
+                  <pic:blipFill>
+                    <a:blip r:embed="rId18"/>
+                    <a:stretch>
+                      <a:fillRect/>
+                    </a:stretch>
+                  </pic:blipFill>
+                  <pic:spPr>
+                    <a:xfrm>
+                      <a:off x="0" y="0"/>
+                      <a:ext cx="5943600" cy="2119630"/>
+                    </a:xfrm>
+                    <a:prstGeom prst="rect">
+                      <a:avLst/>
+                    </a:prstGeom>
+                  </pic:spPr>
+                </pic:pic>
+              </a:graphicData>
+            </a:graphic>
+          </wp:inline>
+        </w:drawing>
+      </w:r>
+    </w:p>
+    <w:p>
+      <w:pPr>
+        <w:pStyle w:val="ListParagraph"/>
+        <w:ind w:left="-360"/>
+        <w:rPr>
+          <w:b/>
+        </w:rPr>
+      </w:pPr>
+    </w:p>
+    <w:p>
+      <w:pPr>
+        <w:pStyle w:val="ListParagraph"/>
+        <w:ind w:left="-360"/>
+        <w:rPr>
+          <w:b/>
+        </w:rPr>
+      </w:pPr>
+    </w:p>
+    <w:p>
+      <w:pPr>
+        <w:pStyle w:val="ListParagraph"/>
+        <w:ind w:left="-360"/>
+        <w:rPr>
+          <w:b/>
+        </w:rPr>
+      </w:pPr>
+      <w:r>
+        <w:rPr>
+          <w:noProof/>
+        </w:rPr>
+        <w:drawing>
+          <wp:inline distT="0" distB="0" distL="0" distR="0" wp14:anchorId="0ECFF5D6" wp14:editId="390ACF60">
+            <wp:extent cx="5943600" cy="1923415"/>
+            <wp:effectExtent l="0" t="0" r="0" b="635"/>
+            <wp:docPr id="13" name="Picture 13"/>
+            <wp:cNvGraphicFramePr>
+              <a:graphicFrameLocks xmlns:a="http://schemas.openxmlformats.org/drawingml/2006/main" noChangeAspect="1"/>
+            </wp:cNvGraphicFramePr>
+            <a:graphic xmlns:a="http://schemas.openxmlformats.org/drawingml/2006/main">
+              <a:graphicData uri="http://schemas.openxmlformats.org/drawingml/2006/picture">
+                <pic:pic xmlns:pic="http://schemas.openxmlformats.org/drawingml/2006/picture">
+                  <pic:nvPicPr>
+                    <pic:cNvPr id="1" name=""/>
+                    <pic:cNvPicPr/>
+                  </pic:nvPicPr>
+                  <pic:blipFill>
+                    <a:blip r:embed="rId19"/>
+                    <a:stretch>
+                      <a:fillRect/>
+                    </a:stretch>
+                  </pic:blipFill>
+                  <pic:spPr>
+                    <a:xfrm>
+                      <a:off x="0" y="0"/>
+                      <a:ext cx="5943600" cy="1923415"/>
+                    </a:xfrm>
+                    <a:prstGeom prst="rect">
+                      <a:avLst/>
+                    </a:prstGeom>
+                  </pic:spPr>
+                </pic:pic>
+              </a:graphicData>
+            </a:graphic>
+          </wp:inline>
+        </w:drawing>
+      </w:r>
+    </w:p>
+    <w:p>
+      <w:pPr>
+        <w:pStyle w:val="ListParagraph"/>
+        <w:ind w:left="-360"/>
+        <w:rPr>
+          <w:b/>
+        </w:rPr>
+      </w:pPr>
+    </w:p>
+    <w:p>
+      <w:pPr>
+        <w:pStyle w:val="ListParagraph"/>
+        <w:ind w:left="-360"/>
+        <w:rPr>
+          <w:b/>
+        </w:rPr>
+      </w:pPr>
+    </w:p>
+    <w:p>
+      <w:pPr>
+        <w:pStyle w:val="ListParagraph"/>
+        <w:ind w:left="-360"/>
+        <w:rPr>
+          <w:b/>
+        </w:rPr>
+      </w:pPr>
+    </w:p>
+    <w:p>
+      <w:pPr>
+        <w:pStyle w:val="ListParagraph"/>
+        <w:ind w:left="-360"/>
+        <w:rPr>
+          <w:b/>
+        </w:rPr>
+      </w:pPr>
+      <w:r>
+        <w:rPr>
+          <w:noProof/>
+        </w:rPr>
+        <w:drawing>
+          <wp:inline distT="0" distB="0" distL="0" distR="0" wp14:anchorId="56389E28" wp14:editId="2ED7366F">
+            <wp:extent cx="5943600" cy="1814830"/>
+            <wp:effectExtent l="0" t="0" r="0" b="0"/>
+            <wp:docPr id="14" name="Picture 14"/>
+            <wp:cNvGraphicFramePr>
+              <a:graphicFrameLocks xmlns:a="http://schemas.openxmlformats.org/drawingml/2006/main" noChangeAspect="1"/>
+            </wp:cNvGraphicFramePr>
+            <a:graphic xmlns:a="http://schemas.openxmlformats.org/drawingml/2006/main">
+              <a:graphicData uri="http://schemas.openxmlformats.org/drawingml/2006/picture">
+                <pic:pic xmlns:pic="http://schemas.openxmlformats.org/drawingml/2006/picture">
+                  <pic:nvPicPr>
+                    <pic:cNvPr id="1" name=""/>
+                    <pic:cNvPicPr/>
+                  </pic:nvPicPr>
+                  <pic:blipFill>
+                    <a:blip r:embed="rId20"/>
+                    <a:stretch>
+                      <a:fillRect/>
+                    </a:stretch>
+                  </pic:blipFill>
+                  <pic:spPr>
+                    <a:xfrm>
+                      <a:off x="0" y="0"/>
+                      <a:ext cx="5943600" cy="1814830"/>
+                    </a:xfrm>
+                    <a:prstGeom prst="rect">
+                      <a:avLst/>
+                    </a:prstGeom>
+                  </pic:spPr>
+                </pic:pic>
+              </a:graphicData>
+            </a:graphic>
+          </wp:inline>
+        </w:drawing>
+      </w:r>
+    </w:p>
+    <w:p>
+      <w:pPr>
+        <w:pStyle w:val="ListParagraph"/>
+        <w:ind w:left="-360"/>
+        <w:rPr>
+          <w:b/>
+        </w:rPr>
+      </w:pPr>
+      <w:r>
+        <w:rPr>
+          <w:noProof/>
+        </w:rPr>
+        <w:drawing>
+          <wp:inline distT="0" distB="0" distL="0" distR="0" wp14:anchorId="71C552C6" wp14:editId="0D6C1445">
+            <wp:extent cx="5943600" cy="2397760"/>
+            <wp:effectExtent l="0" t="0" r="0" b="2540"/>
+            <wp:docPr id="16" name="Picture 16"/>
+            <wp:cNvGraphicFramePr>
+              <a:graphicFrameLocks xmlns:a="http://schemas.openxmlformats.org/drawingml/2006/main" noChangeAspect="1"/>
+            </wp:cNvGraphicFramePr>
+            <a:graphic xmlns:a="http://schemas.openxmlformats.org/drawingml/2006/main">
+              <a:graphicData uri="http://schemas.openxmlformats.org/drawingml/2006/picture">
+                <pic:pic xmlns:pic="http://schemas.openxmlformats.org/drawingml/2006/picture">
+                  <pic:nvPicPr>
+                    <pic:cNvPr id="1" name=""/>
+                    <pic:cNvPicPr/>
+                  </pic:nvPicPr>
+                  <pic:blipFill>
+                    <a:blip r:embed="rId21"/>
+                    <a:stretch>
+                      <a:fillRect/>
+                    </a:stretch>
+                  </pic:blipFill>
+                  <pic:spPr>
+                    <a:xfrm>
+                      <a:off x="0" y="0"/>
+                      <a:ext cx="5943600" cy="2397760"/>
+                    </a:xfrm>
+                    <a:prstGeom prst="rect">
+                      <a:avLst/>
+                    </a:prstGeom>
+                  </pic:spPr>
+                </pic:pic>
+              </a:graphicData>
+            </a:graphic>
+          </wp:inline>
+        </w:drawing>
+      </w:r>
+    </w:p>
+    <w:p>
+      <w:pPr>
+        <w:pStyle w:val="ListParagraph"/>
+        <w:ind w:left="-360"/>
+        <w:rPr>
+          <w:b/>
+        </w:rPr>
+      </w:pPr>
+    </w:p>
+    <w:p>
+      <w:pPr>
+        <w:pStyle w:val="ListParagraph"/>
+        <w:ind w:left="-360"/>
+        <w:rPr>
+          <w:b/>
+        </w:rPr>
+      </w:pPr>
+    </w:p>
+    <w:p>
+      <w:pPr>
+        <w:pStyle w:val="ListParagraph"/>
+        <w:ind w:left="-360"/>
+        <w:rPr>
+          <w:b/>
+        </w:rPr>
+      </w:pPr>
+      <w:r>
+        <w:rPr>
+          <w:b/>
+        </w:rPr>
+        <w:t xml:space="preserve">I have also configured </w:t>
+      </w:r>
+      <w:proofErr w:type="spellStart"/>
+      <w:r>
+        <w:rPr>
+          <w:b/>
+        </w:rPr>
+        <w:t>kubernetes</w:t>
+      </w:r>
+      <w:proofErr w:type="spellEnd"/>
+      <w:r>
+        <w:rPr>
+          <w:b/>
+        </w:rPr>
+        <w:t xml:space="preserve"> dashboard, using which I can manage the </w:t>
+      </w:r>
+      <w:proofErr w:type="spellStart"/>
+      <w:r>
+        <w:rPr>
+          <w:b/>
+        </w:rPr>
+        <w:t>kubernetes</w:t>
+      </w:r>
+      <w:proofErr w:type="spellEnd"/>
+      <w:r>
+        <w:rPr>
+          <w:b/>
+        </w:rPr>
+        <w:t xml:space="preserve"> cluster.</w:t>
+      </w:r>
+    </w:p>
+    <w:p>
+      <w:pPr>
+        <w:pStyle w:val="ListParagraph"/>
+        <w:ind w:left="-360"/>
+        <w:rPr>
+          <w:b/>
+        </w:rPr>
+      </w:pPr>
+      <w:r>
+        <w:rPr>
+          <w:b/>
+        </w:rPr>
+        <w:t>I can see the application pods that I have deployed now.</w:t>
+      </w:r>
+    </w:p>
+    <w:p>
+      <w:pPr>
+        <w:pStyle w:val="ListParagraph"/>
+        <w:ind w:left="-360"/>
+        <w:rPr>
+          <w:b/>
+        </w:rPr>
+      </w:pPr>
+      <w:r>
+        <w:rPr>
+          <w:noProof/>
+        </w:rPr>
+        <w:lastRenderedPageBreak/>
+        <w:drawing>
+          <wp:inline distT="0" distB="0" distL="0" distR="0" wp14:anchorId="0800D70D" wp14:editId="36EB8578">
+            <wp:extent cx="4344976" cy="2297360"/>
+            <wp:effectExtent l="0" t="0" r="0" b="8255"/>
+            <wp:docPr id="17" name="Picture 17"/>
+            <wp:cNvGraphicFramePr>
+              <a:graphicFrameLocks xmlns:a="http://schemas.openxmlformats.org/drawingml/2006/main" noChangeAspect="1"/>
+            </wp:cNvGraphicFramePr>
+            <a:graphic xmlns:a="http://schemas.openxmlformats.org/drawingml/2006/main">
+              <a:graphicData uri="http://schemas.openxmlformats.org/drawingml/2006/picture">
+                <pic:pic xmlns:pic="http://schemas.openxmlformats.org/drawingml/2006/picture">
+                  <pic:nvPicPr>
+                    <pic:cNvPr id="1" name=""/>
+                    <pic:cNvPicPr/>
+                  </pic:nvPicPr>
+                  <pic:blipFill>
+                    <a:blip r:embed="rId22"/>
+                    <a:stretch>
+                      <a:fillRect/>
+                    </a:stretch>
+                  </pic:blipFill>
+                  <pic:spPr>
+                    <a:xfrm>
+                      <a:off x="0" y="0"/>
+                      <a:ext cx="4355184" cy="2302757"/>
+                    </a:xfrm>
+                    <a:prstGeom prst="rect">
+                      <a:avLst/>
+                    </a:prstGeom>
+                  </pic:spPr>
+                </pic:pic>
+              </a:graphicData>
+            </a:graphic>
+          </wp:inline>
+        </w:drawing>
+      </w:r>
+    </w:p>
+    <w:p>
+      <w:pPr>
+        <w:pStyle w:val="ListParagraph"/>
+        <w:ind w:left="-360"/>
+        <w:rPr>
+          <w:b/>
+        </w:rPr>
+      </w:pPr>
+    </w:p>
+    <w:p>
+      <w:pPr>
+        <w:pStyle w:val="ListParagraph"/>
+        <w:ind w:left="-360"/>
+        <w:rPr>
+          <w:b/>
+        </w:rPr>
+      </w:pPr>
+      <w:r>
+        <w:rPr>
+          <w:b/>
+          <w:highlight w:val="yellow"/>
+        </w:rPr>
+        <w:t>I am able to scale up the pods from 3 to 5 without any issue</w:t>
+      </w:r>
+      <w:r>
+        <w:rPr>
+          <w:b/>
+        </w:rPr>
+        <w:t>.</w:t>
+      </w:r>
+    </w:p>
+    <w:p>
+      <w:pPr>
+        <w:pStyle w:val="ListParagraph"/>
+        <w:ind w:left="-360"/>
+        <w:rPr>
+          <w:b/>
+        </w:rPr>
+      </w:pPr>
+      <w:r>
+        <w:rPr>
+          <w:noProof/>
+        </w:rPr>
+        <w:drawing>
+          <wp:inline distT="0" distB="0" distL="0" distR="0" wp14:anchorId="7DC17C53" wp14:editId="55E3B6EA">
+            <wp:extent cx="4401732" cy="1531201"/>
+            <wp:effectExtent l="0" t="0" r="0" b="0"/>
+            <wp:docPr id="18" name="Picture 18"/>
+            <wp:cNvGraphicFramePr>
+              <a:graphicFrameLocks xmlns:a="http://schemas.openxmlformats.org/drawingml/2006/main" noChangeAspect="1"/>
+            </wp:cNvGraphicFramePr>
+            <a:graphic xmlns:a="http://schemas.openxmlformats.org/drawingml/2006/main">
+              <a:graphicData uri="http://schemas.openxmlformats.org/drawingml/2006/picture">
+                <pic:pic xmlns:pic="http://schemas.openxmlformats.org/drawingml/2006/picture">
+                  <pic:nvPicPr>
+                    <pic:cNvPr id="1" name=""/>
+                    <pic:cNvPicPr/>
+                  </pic:nvPicPr>
+                  <pic:blipFill>
+                    <a:blip r:embed="rId23"/>
+                    <a:stretch>
+                      <a:fillRect/>
+                    </a:stretch>
+                  </pic:blipFill>
+                  <pic:spPr>
+                    <a:xfrm>
+                      <a:off x="0" y="0"/>
+                      <a:ext cx="4422864" cy="1538552"/>
+                    </a:xfrm>
+                    <a:prstGeom prst="rect">
+                      <a:avLst/>
+                    </a:prstGeom>
+                  </pic:spPr>
+                </pic:pic>
+              </a:graphicData>
+            </a:graphic>
+          </wp:inline>
+        </w:drawing>
+      </w:r>
+    </w:p>
+    <w:p>
+      <w:pPr>
+        <w:pStyle w:val="ListParagraph"/>
+        <w:ind w:left="-360"/>
+        <w:rPr>
+          <w:b/>
+        </w:rPr>
+      </w:pPr>
+      <w:r>
+        <w:rPr>
+          <w:noProof/>
+        </w:rPr>
+        <w:drawing>
+          <wp:inline distT="0" distB="0" distL="0" distR="0" wp14:anchorId="230AA8B1" wp14:editId="1765B7EB">
+            <wp:extent cx="4269302" cy="2446182"/>
+            <wp:effectExtent l="0" t="0" r="0" b="0"/>
+            <wp:docPr id="19" name="Picture 19"/>
+            <wp:cNvGraphicFramePr>
+              <a:graphicFrameLocks xmlns:a="http://schemas.openxmlformats.org/drawingml/2006/main" noChangeAspect="1"/>
+            </wp:cNvGraphicFramePr>
+            <a:graphic xmlns:a="http://schemas.openxmlformats.org/drawingml/2006/main">
+              <a:graphicData uri="http://schemas.openxmlformats.org/drawingml/2006/picture">
+                <pic:pic xmlns:pic="http://schemas.openxmlformats.org/drawingml/2006/picture">
+                  <pic:nvPicPr>
+                    <pic:cNvPr id="1" name=""/>
+                    <pic:cNvPicPr/>
+                  </pic:nvPicPr>
+                  <pic:blipFill>
+                    <a:blip r:embed="rId24"/>
+                    <a:stretch>
+                      <a:fillRect/>
+                    </a:stretch>
+                  </pic:blipFill>
+                  <pic:spPr>
+                    <a:xfrm>
+                      <a:off x="0" y="0"/>
+                      <a:ext cx="4276031" cy="2450037"/>
+                    </a:xfrm>
+                    <a:prstGeom prst="rect">
+                      <a:avLst/>
+                    </a:prstGeom>
+                  </pic:spPr>
+                </pic:pic>
+              </a:graphicData>
+            </a:graphic>
+          </wp:inline>
+        </w:drawing>
+      </w:r>
+    </w:p>
+    <w:p>
+      <w:pPr>
+        <w:pStyle w:val="ListParagraph"/>
+        <w:ind w:left="-360"/>
+        <w:rPr>
+          <w:b/>
+        </w:rPr>
+      </w:pPr>
+    </w:p>
+    <w:p>
+      <w:pPr>
+        <w:pStyle w:val="ListParagraph"/>
+        <w:ind w:left="-360"/>
+        <w:rPr>
+          <w:b/>
+        </w:rPr>
+      </w:pPr>
+      <w:r>
+        <w:rPr>
+          <w:noProof/>
+        </w:rPr>
+        <w:drawing>
+          <wp:inline distT="0" distB="0" distL="0" distR="0" wp14:anchorId="5FD3BF40" wp14:editId="1E07E19C">
+            <wp:extent cx="5943600" cy="1112520"/>
+            <wp:effectExtent l="0" t="0" r="0" b="0"/>
+            <wp:docPr id="20" name="Picture 20"/>
+            <wp:cNvGraphicFramePr>
+              <a:graphicFrameLocks xmlns:a="http://schemas.openxmlformats.org/drawingml/2006/main" noChangeAspect="1"/>
+            </wp:cNvGraphicFramePr>
+            <a:graphic xmlns:a="http://schemas.openxmlformats.org/drawingml/2006/main">
+              <a:graphicData uri="http://schemas.openxmlformats.org/drawingml/2006/picture">
+                <pic:pic xmlns:pic="http://schemas.openxmlformats.org/drawingml/2006/picture">
+                  <pic:nvPicPr>
+                    <pic:cNvPr id="1" name=""/>
+                    <pic:cNvPicPr/>
+                  </pic:nvPicPr>
+                  <pic:blipFill>
+                    <a:blip r:embed="rId25"/>
+                    <a:stretch>
+                      <a:fillRect/>
+                    </a:stretch>
+                  </pic:blipFill>
+                  <pic:spPr>
+                    <a:xfrm>
+                      <a:off x="0" y="0"/>
+                      <a:ext cx="5943600" cy="1112520"/>
+                    </a:xfrm>
+                    <a:prstGeom prst="rect">
+                      <a:avLst/>
+                    </a:prstGeom>
+                  </pic:spPr>
+                </pic:pic>
+              </a:graphicData>
+            </a:graphic>
+          </wp:inline>
+        </w:drawing>
+      </w:r>
+    </w:p>
+    <w:p>
+      <w:pPr>
+        <w:pStyle w:val="ListParagraph"/>
+        <w:ind w:left="-360"/>
+        <w:rPr>
+          <w:b/>
+        </w:rPr>
+      </w:pPr>
+    </w:p>
+    <w:p>
+      <w:pPr>
+        <w:pStyle w:val="ListParagraph"/>
+        <w:ind w:left="-360"/>
+        <w:rPr>
+          <w:b/>
+        </w:rPr>
+      </w:pPr>
+      <w:r>
+        <w:rPr>
+          <w:noProof/>
+        </w:rPr>
+        <w:lastRenderedPageBreak/>
+        <w:drawing>
+          <wp:inline distT="0" distB="0" distL="0" distR="0" wp14:anchorId="57FD32C3" wp14:editId="2E57C9FC">
+            <wp:extent cx="5943600" cy="1959610"/>
+            <wp:effectExtent l="0" t="0" r="0" b="2540"/>
+            <wp:docPr id="21" name="Picture 21"/>
+            <wp:cNvGraphicFramePr>
+              <a:graphicFrameLocks xmlns:a="http://schemas.openxmlformats.org/drawingml/2006/main" noChangeAspect="1"/>
+            </wp:cNvGraphicFramePr>
+            <a:graphic xmlns:a="http://schemas.openxmlformats.org/drawingml/2006/main">
+              <a:graphicData uri="http://schemas.openxmlformats.org/drawingml/2006/picture">
+                <pic:pic xmlns:pic="http://schemas.openxmlformats.org/drawingml/2006/picture">
+                  <pic:nvPicPr>
+                    <pic:cNvPr id="1" name=""/>
+                    <pic:cNvPicPr/>
+                  </pic:nvPicPr>
+                  <pic:blipFill>
+                    <a:blip r:embed="rId26"/>
+                    <a:stretch>
+                      <a:fillRect/>
+                    </a:stretch>
+                  </pic:blipFill>
+                  <pic:spPr>
+                    <a:xfrm>
+                      <a:off x="0" y="0"/>
+                      <a:ext cx="5943600" cy="1959610"/>
+                    </a:xfrm>
+                    <a:prstGeom prst="rect">
+                      <a:avLst/>
+                    </a:prstGeom>
+                  </pic:spPr>
+                </pic:pic>
+              </a:graphicData>
+            </a:graphic>
+          </wp:inline>
+        </w:drawing>
+      </w:r>
+    </w:p>
+    <w:p>
+      <w:pPr>
+        <w:pStyle w:val="ListParagraph"/>
+        <w:ind w:left="-360"/>
+        <w:rPr>
+          <w:b/>
+        </w:rPr>
+      </w:pPr>
+      <w:r>
+        <w:rPr>
+          <w:b/>
+        </w:rPr>
+        <w:t>On AWS, I haven’t worked on this deployment yet. But I am sure I will be able to once I get an opportunity. Thanks!</w:t>
+      </w:r>
+      <w:bookmarkStart w:id="0" w:name="_GoBack"/>
+      <w:bookmarkEnd w:id="0"/>
     </w:p>
     <w:sectPr>
       <w:pgSz w:w="12240" w:h="15840"/>

</xml_diff>